<commit_message>
EOS.docx: added a style for the EOS ID paragraphs
</commit_message>
<xml_diff>
--- a/ProjectHubble/documentation/Edwin Optical Systems.docx
+++ b/ProjectHubble/documentation/Edwin Optical Systems.docx
@@ -179,7 +179,7 @@
     </w:p>
     <w:p>
       <w:pPr>
-        <w:pStyle w:val="NoSpacing"/>
+        <w:pStyle w:val="EOSBullet2"/>
       </w:pPr>
       <w:r>
         <w:rPr>
@@ -194,31 +194,20 @@
         <w:t>:</w:t>
       </w:r>
       <w:r>
-        <w:t xml:space="preserve"> 1823</w:t>
-      </w:r>
-    </w:p>
-    <w:p>
-      <w:pPr>
-        <w:pStyle w:val="NoSpacing"/>
-      </w:pPr>
-    </w:p>
-    <w:p>
-      <w:pPr>
-        <w:pStyle w:val="NoSpacing"/>
-      </w:pPr>
+        <w:t xml:space="preserve"> </w:t>
+      </w:r>
+      <w:r>
+        <w:t>1823</w:t>
+      </w:r>
+      <w:r>
+        <w:br/>
+      </w:r>
       <w:r>
         <w:t xml:space="preserve">Problem: 1millimetre spacing error in Reflective Null Corrective </w:t>
       </w:r>
-    </w:p>
-    <w:p>
-      <w:pPr>
-        <w:pStyle w:val="NoSpacing"/>
-      </w:pPr>
-    </w:p>
-    <w:p>
-      <w:pPr>
-        <w:pStyle w:val="NoSpacing"/>
-      </w:pPr>
+      <w:r>
+        <w:br/>
+      </w:r>
       <w:r>
         <w:t xml:space="preserve">Solution: Delivery and deployment of the </w:t>
       </w:r>
@@ -238,7 +227,11 @@
     </w:p>
     <w:p>
       <w:pPr>
-        <w:pStyle w:val="NoSpacing"/>
+        <w:pStyle w:val="EOSBullet2"/>
+        <w:rPr>
+          <w:rStyle w:val="EOSBulletChar"/>
+          <w:b w:val="0"/>
+        </w:rPr>
       </w:pPr>
       <w:r>
         <w:rPr>
@@ -252,16 +245,9 @@
       <w:r>
         <w:t>09</w:t>
       </w:r>
-    </w:p>
-    <w:p>
-      <w:pPr>
-        <w:pStyle w:val="NoSpacing"/>
-      </w:pPr>
-    </w:p>
-    <w:p>
-      <w:pPr>
-        <w:pStyle w:val="NoSpacing"/>
-      </w:pPr>
+      <w:r>
+        <w:br/>
+      </w:r>
       <w:r>
         <w:t xml:space="preserve">Problem: </w:t>
       </w:r>
@@ -271,16 +257,9 @@
       <w:r>
         <w:t xml:space="preserve"> </w:t>
       </w:r>
-    </w:p>
-    <w:p>
-      <w:pPr>
-        <w:pStyle w:val="NoSpacing"/>
-      </w:pPr>
-    </w:p>
-    <w:p>
-      <w:pPr>
-        <w:pStyle w:val="NoSpacing"/>
-      </w:pPr>
+      <w:r>
+        <w:br/>
+      </w:r>
       <w:r>
         <w:t xml:space="preserve">Solution: </w:t>
       </w:r>
@@ -303,7 +282,7 @@
     </w:p>
     <w:p>
       <w:pPr>
-        <w:pStyle w:val="NoSpacing"/>
+        <w:pStyle w:val="EOSBullet2"/>
       </w:pPr>
       <w:r>
         <w:rPr>
@@ -312,46 +291,138 @@
         <w:t>EOS ID:</w:t>
       </w:r>
       <w:r>
-        <w:t xml:space="preserve"> 18</w:t>
-      </w:r>
-      <w:r>
-        <w:t>06</w:t>
-      </w:r>
-    </w:p>
-    <w:p>
-      <w:pPr>
-        <w:pStyle w:val="NoSpacing"/>
-      </w:pPr>
-    </w:p>
-    <w:p>
-      <w:pPr>
-        <w:pStyle w:val="NoSpacing"/>
-      </w:pPr>
+        <w:t xml:space="preserve"> 1806</w:t>
+      </w:r>
+      <w:r>
+        <w:br/>
+      </w:r>
+      <w:r>
+        <w:t xml:space="preserve">Problem: On-board computer reporting deficit in morale due to lengthy periods without Synth Contact </w:t>
+      </w:r>
+      <w:r>
+        <w:br/>
+      </w:r>
+      <w:r>
+        <w:t xml:space="preserve">Solution: Life Support computer 3 has been re-purposed to tell OBC targeted gags. </w:t>
+      </w:r>
+    </w:p>
+    <w:p>
+      <w:pPr>
+        <w:pStyle w:val="NoSpacing"/>
+      </w:pPr>
+    </w:p>
+    <w:p>
+      <w:pPr>
+        <w:pStyle w:val="Heading3"/>
+      </w:pPr>
+      <w:r>
+        <w:t xml:space="preserve">EOS 3.2 Patch Release </w:t>
+      </w:r>
+      <w:r>
+        <w:t>4</w:t>
+      </w:r>
+    </w:p>
+    <w:p>
+      <w:pPr>
+        <w:pStyle w:val="NoSpacing"/>
+      </w:pPr>
+    </w:p>
+    <w:p>
+      <w:pPr>
+        <w:pStyle w:val="EOSBullet2"/>
+      </w:pPr>
+      <w:r>
+        <w:rPr>
+          <w:b/>
+        </w:rPr>
+        <w:lastRenderedPageBreak/>
+        <w:t>EOS ID:</w:t>
+      </w:r>
+      <w:r>
+        <w:t xml:space="preserve"> 1723</w:t>
+      </w:r>
+      <w:r>
+        <w:br/>
+      </w:r>
+      <w:r>
+        <w:t xml:space="preserve">Problem: Told my wife she was drawing her eyebrows too high (boredpanda.com) </w:t>
+      </w:r>
+      <w:r>
+        <w:br/>
+      </w:r>
+      <w:r>
+        <w:t>Solution: She looked surprised.</w:t>
+      </w:r>
+    </w:p>
+    <w:p>
+      <w:pPr>
+        <w:pStyle w:val="NoSpacing"/>
+      </w:pPr>
+    </w:p>
+    <w:p>
+      <w:pPr>
+        <w:pStyle w:val="EOSBullet2"/>
+      </w:pPr>
+      <w:r>
+        <w:rPr>
+          <w:b/>
+        </w:rPr>
+        <w:t>EOS ID:</w:t>
+      </w:r>
+      <w:r>
+        <w:t xml:space="preserve"> 1709</w:t>
+      </w:r>
+      <w:r>
+        <w:br/>
+      </w:r>
       <w:r>
         <w:t xml:space="preserve">Problem: </w:t>
       </w:r>
       <w:r>
-        <w:t>On-board computer reporting deficit in morale due to lengthy periods without Synth Contact</w:t>
+        <w:t>Problem-placeholder 1709</w:t>
       </w:r>
       <w:r>
         <w:t xml:space="preserve"> </w:t>
       </w:r>
-    </w:p>
-    <w:p>
-      <w:pPr>
-        <w:pStyle w:val="NoSpacing"/>
-      </w:pPr>
-    </w:p>
-    <w:p>
-      <w:pPr>
-        <w:pStyle w:val="NoSpacing"/>
-      </w:pPr>
-      <w:r>
-        <w:lastRenderedPageBreak/>
-        <w:t>Solution</w:t>
-      </w:r>
-      <w:r>
-        <w:t xml:space="preserve">: Life Support computer 3 has been re-purposed to tell OBC targeted gags. </w:t>
+      <w:r>
+        <w:br/>
+      </w:r>
+      <w:r>
+        <w:t xml:space="preserve">Solution: </w:t>
+      </w:r>
+      <w:r>
+        <w:t>Solution-placeholder 1709</w:t>
+      </w:r>
+    </w:p>
+    <w:p>
+      <w:pPr>
+        <w:pStyle w:val="NoSpacing"/>
+      </w:pPr>
+    </w:p>
+    <w:p>
+      <w:pPr>
+        <w:pStyle w:val="EOSBullet2"/>
+      </w:pPr>
+      <w:r>
+        <w:rPr>
+          <w:b/>
+        </w:rPr>
+        <w:t>EOS ID</w:t>
+      </w:r>
+      <w:r>
+        <w:t>: 1706</w:t>
+      </w:r>
+      <w:r>
+        <w:br/>
+      </w:r>
+      <w:r>
+        <w:t>Problem: Problem-placeholder 1706</w:t>
+      </w:r>
+      <w:r>
+        <w:br/>
+      </w:r>
+      <w:r>
+        <w:t>Solution: Solution-placeholder 1706</w:t>
       </w:r>
     </w:p>
     <w:p>
@@ -367,196 +438,6 @@
         <w:t xml:space="preserve">EOS 3.2 Patch Release </w:t>
       </w:r>
       <w:r>
-        <w:t>4</w:t>
-      </w:r>
-    </w:p>
-    <w:p>
-      <w:pPr>
-        <w:pStyle w:val="NoSpacing"/>
-      </w:pPr>
-    </w:p>
-    <w:p>
-      <w:pPr>
-        <w:pStyle w:val="NoSpacing"/>
-      </w:pPr>
-      <w:r>
-        <w:rPr>
-          <w:b/>
-        </w:rPr>
-        <w:t>EOS ID:</w:t>
-      </w:r>
-      <w:r>
-        <w:t xml:space="preserve"> 1</w:t>
-      </w:r>
-      <w:r>
-        <w:t>7</w:t>
-      </w:r>
-      <w:r>
-        <w:t>23</w:t>
-      </w:r>
-    </w:p>
-    <w:p>
-      <w:pPr>
-        <w:pStyle w:val="NoSpacing"/>
-      </w:pPr>
-    </w:p>
-    <w:p>
-      <w:pPr>
-        <w:pStyle w:val="NoSpacing"/>
-      </w:pPr>
-      <w:r>
-        <w:t xml:space="preserve">Problem: </w:t>
-      </w:r>
-      <w:r>
-        <w:t>Told my wife she was drawing her eyebrows too high (boredpanda.com)</w:t>
-      </w:r>
-      <w:r>
-        <w:t xml:space="preserve"> </w:t>
-      </w:r>
-    </w:p>
-    <w:p>
-      <w:pPr>
-        <w:pStyle w:val="NoSpacing"/>
-      </w:pPr>
-    </w:p>
-    <w:p>
-      <w:pPr>
-        <w:pStyle w:val="NoSpacing"/>
-      </w:pPr>
-      <w:r>
-        <w:t xml:space="preserve">Solution: </w:t>
-      </w:r>
-      <w:r>
-        <w:t>She looked surprised.</w:t>
-      </w:r>
-    </w:p>
-    <w:p>
-      <w:pPr>
-        <w:pStyle w:val="NoSpacing"/>
-      </w:pPr>
-    </w:p>
-    <w:p>
-      <w:pPr>
-        <w:pStyle w:val="NoSpacing"/>
-      </w:pPr>
-      <w:r>
-        <w:rPr>
-          <w:b/>
-        </w:rPr>
-        <w:t>EOS ID:</w:t>
-      </w:r>
-      <w:r>
-        <w:t xml:space="preserve"> 1</w:t>
-      </w:r>
-      <w:r>
-        <w:t>7</w:t>
-      </w:r>
-      <w:r>
-        <w:t>09</w:t>
-      </w:r>
-    </w:p>
-    <w:p>
-      <w:pPr>
-        <w:pStyle w:val="NoSpacing"/>
-      </w:pPr>
-    </w:p>
-    <w:p>
-      <w:pPr>
-        <w:pStyle w:val="NoSpacing"/>
-      </w:pPr>
-      <w:r>
-        <w:t xml:space="preserve">Problem: </w:t>
-      </w:r>
-      <w:r>
-        <w:t>Problem-placeholder 1709</w:t>
-      </w:r>
-      <w:r>
-        <w:t xml:space="preserve"> </w:t>
-      </w:r>
-    </w:p>
-    <w:p>
-      <w:pPr>
-        <w:pStyle w:val="NoSpacing"/>
-      </w:pPr>
-    </w:p>
-    <w:p>
-      <w:pPr>
-        <w:pStyle w:val="NoSpacing"/>
-      </w:pPr>
-      <w:r>
-        <w:t xml:space="preserve">Solution: </w:t>
-      </w:r>
-      <w:r>
-        <w:t>Solution</w:t>
-      </w:r>
-      <w:r>
-        <w:t>-placeholder 1709</w:t>
-      </w:r>
-    </w:p>
-    <w:p>
-      <w:pPr>
-        <w:pStyle w:val="NoSpacing"/>
-      </w:pPr>
-    </w:p>
-    <w:p>
-      <w:pPr>
-        <w:pStyle w:val="NoSpacing"/>
-      </w:pPr>
-      <w:r>
-        <w:rPr>
-          <w:b/>
-        </w:rPr>
-        <w:t>EOS ID:</w:t>
-      </w:r>
-      <w:r>
-        <w:t xml:space="preserve"> 1</w:t>
-      </w:r>
-      <w:r>
-        <w:t>7</w:t>
-      </w:r>
-      <w:r>
-        <w:t>06</w:t>
-      </w:r>
-    </w:p>
-    <w:p>
-      <w:pPr>
-        <w:pStyle w:val="NoSpacing"/>
-      </w:pPr>
-    </w:p>
-    <w:p>
-      <w:pPr>
-        <w:pStyle w:val="NoSpacing"/>
-      </w:pPr>
-      <w:r>
-        <w:t>Problem: Problem-placeholder 1706</w:t>
-      </w:r>
-    </w:p>
-    <w:p>
-      <w:pPr>
-        <w:pStyle w:val="NoSpacing"/>
-      </w:pPr>
-    </w:p>
-    <w:p>
-      <w:pPr>
-        <w:pStyle w:val="NoSpacing"/>
-      </w:pPr>
-      <w:r>
-        <w:t>Solution: Solution-placeholder 1706</w:t>
-      </w:r>
-    </w:p>
-    <w:p>
-      <w:pPr>
-        <w:pStyle w:val="NoSpacing"/>
-      </w:pPr>
-    </w:p>
-    <w:p>
-      <w:pPr>
-        <w:pStyle w:val="Heading3"/>
-      </w:pPr>
-      <w:r>
-        <w:t xml:space="preserve">EOS 3.2 Patch Release </w:t>
-      </w:r>
-      <w:r>
         <w:t>3</w:t>
       </w:r>
     </w:p>
@@ -564,625 +445,427 @@
       <w:pPr>
         <w:pStyle w:val="NoSpacing"/>
       </w:pPr>
-    </w:p>
-    <w:p>
-      <w:pPr>
-        <w:pStyle w:val="NoSpacing"/>
-      </w:pPr>
-      <w:r>
-        <w:rPr>
-          <w:b/>
-        </w:rPr>
-        <w:t>EOS ID:</w:t>
-      </w:r>
-      <w:r>
-        <w:t xml:space="preserve"> 1</w:t>
-      </w:r>
-      <w:r>
-        <w:t>4</w:t>
-      </w:r>
-      <w:r>
-        <w:t>23</w:t>
-      </w:r>
-    </w:p>
-    <w:p>
-      <w:pPr>
-        <w:pStyle w:val="NoSpacing"/>
-      </w:pPr>
-    </w:p>
-    <w:p>
-      <w:pPr>
-        <w:pStyle w:val="NoSpacing"/>
-      </w:pPr>
-      <w:r>
-        <w:t>Problem: Problem-placeholder 1423</w:t>
-      </w:r>
-    </w:p>
-    <w:p>
-      <w:pPr>
-        <w:pStyle w:val="NoSpacing"/>
-      </w:pPr>
-    </w:p>
-    <w:p>
-      <w:pPr>
-        <w:pStyle w:val="NoSpacing"/>
-      </w:pPr>
-      <w:r>
-        <w:t>Solution: Solution-placeholder 1423</w:t>
-      </w:r>
-    </w:p>
-    <w:p>
-      <w:pPr>
-        <w:pStyle w:val="NoSpacing"/>
-      </w:pPr>
-    </w:p>
-    <w:p>
-      <w:pPr>
-        <w:pStyle w:val="NoSpacing"/>
-      </w:pPr>
-      <w:r>
-        <w:rPr>
-          <w:b/>
-        </w:rPr>
-        <w:t>EOS ID:</w:t>
-      </w:r>
-      <w:r>
-        <w:t xml:space="preserve"> 1</w:t>
-      </w:r>
-      <w:r>
-        <w:t>4</w:t>
-      </w:r>
-      <w:r>
-        <w:t>09</w:t>
-      </w:r>
-    </w:p>
-    <w:p>
-      <w:pPr>
-        <w:pStyle w:val="NoSpacing"/>
-      </w:pPr>
-    </w:p>
-    <w:p>
-      <w:pPr>
-        <w:pStyle w:val="NoSpacing"/>
-      </w:pPr>
-      <w:r>
-        <w:t>Problem: Problem-placeholder 1409</w:t>
-      </w:r>
-    </w:p>
-    <w:p>
-      <w:pPr>
-        <w:pStyle w:val="NoSpacing"/>
-      </w:pPr>
-    </w:p>
-    <w:p>
-      <w:pPr>
-        <w:pStyle w:val="NoSpacing"/>
-      </w:pPr>
-      <w:r>
-        <w:t>Solution: Solution-placeholder 1409</w:t>
-      </w:r>
-    </w:p>
-    <w:p>
-      <w:pPr>
-        <w:pStyle w:val="NoSpacing"/>
-      </w:pPr>
-    </w:p>
-    <w:p>
-      <w:pPr>
-        <w:pStyle w:val="NoSpacing"/>
-      </w:pPr>
-      <w:r>
-        <w:rPr>
-          <w:b/>
-        </w:rPr>
-        <w:t>EOS ID:</w:t>
-      </w:r>
-      <w:r>
-        <w:t xml:space="preserve"> 1</w:t>
-      </w:r>
-      <w:r>
-        <w:t>4</w:t>
-      </w:r>
-      <w:r>
-        <w:t>06</w:t>
-      </w:r>
-    </w:p>
-    <w:p>
-      <w:pPr>
-        <w:pStyle w:val="NoSpacing"/>
-      </w:pPr>
-    </w:p>
-    <w:p>
-      <w:pPr>
-        <w:pStyle w:val="NoSpacing"/>
-      </w:pPr>
-      <w:r>
-        <w:t>Problem: Problem-placeholder 1406</w:t>
-      </w:r>
-    </w:p>
-    <w:p>
-      <w:pPr>
-        <w:pStyle w:val="NoSpacing"/>
-      </w:pPr>
-    </w:p>
-    <w:p>
-      <w:pPr>
-        <w:pStyle w:val="NoSpacing"/>
-      </w:pPr>
-      <w:r>
-        <w:t>Solution: Solution-placeholder 1406</w:t>
-      </w:r>
-    </w:p>
-    <w:p>
-      <w:pPr>
-        <w:pStyle w:val="NoSpacing"/>
-      </w:pPr>
-    </w:p>
-    <w:p>
-      <w:pPr>
-        <w:pStyle w:val="Heading3"/>
-      </w:pPr>
-      <w:r>
-        <w:t xml:space="preserve">EOS 3.2 Patch Release </w:t>
-      </w:r>
-      <w:r>
-        <w:t>2</w:t>
-      </w:r>
-    </w:p>
-    <w:p>
-      <w:pPr>
-        <w:pStyle w:val="NoSpacing"/>
-      </w:pPr>
-    </w:p>
-    <w:p>
-      <w:pPr>
-        <w:pStyle w:val="NoSpacing"/>
-      </w:pPr>
-      <w:r>
-        <w:rPr>
-          <w:b/>
-        </w:rPr>
-        <w:t>EOS ID:</w:t>
-      </w:r>
-      <w:r>
-        <w:t xml:space="preserve"> 1</w:t>
-      </w:r>
-      <w:r>
-        <w:t>2</w:t>
-      </w:r>
-      <w:r>
-        <w:t>23</w:t>
-      </w:r>
-    </w:p>
-    <w:p>
-      <w:pPr>
-        <w:pStyle w:val="NoSpacing"/>
-      </w:pPr>
-    </w:p>
-    <w:p>
-      <w:pPr>
-        <w:pStyle w:val="NoSpacing"/>
-      </w:pPr>
-      <w:r>
-        <w:t>Problem: Problem-placeholder 1223</w:t>
-      </w:r>
-    </w:p>
-    <w:p>
-      <w:pPr>
-        <w:pStyle w:val="NoSpacing"/>
-      </w:pPr>
-    </w:p>
-    <w:p>
-      <w:pPr>
-        <w:pStyle w:val="NoSpacing"/>
-      </w:pPr>
-      <w:r>
-        <w:t>Solution: Solution-placeholder 1223</w:t>
-      </w:r>
-    </w:p>
-    <w:p>
-      <w:pPr>
-        <w:pStyle w:val="NoSpacing"/>
-      </w:pPr>
-    </w:p>
-    <w:p>
-      <w:pPr>
-        <w:pStyle w:val="NoSpacing"/>
-      </w:pPr>
-      <w:r>
-        <w:rPr>
-          <w:b/>
-        </w:rPr>
-        <w:t>EOS ID:</w:t>
-      </w:r>
-      <w:r>
-        <w:t xml:space="preserve"> 1</w:t>
-      </w:r>
-      <w:r>
-        <w:t>2</w:t>
-      </w:r>
-      <w:r>
-        <w:t>09</w:t>
-      </w:r>
-    </w:p>
-    <w:p>
-      <w:pPr>
-        <w:pStyle w:val="NoSpacing"/>
-      </w:pPr>
-    </w:p>
-    <w:p>
-      <w:pPr>
-        <w:pStyle w:val="NoSpacing"/>
-      </w:pPr>
-      <w:r>
-        <w:t>Problem: Problem-placeholder 1209</w:t>
-      </w:r>
-    </w:p>
-    <w:p>
-      <w:pPr>
-        <w:pStyle w:val="NoSpacing"/>
-      </w:pPr>
-    </w:p>
-    <w:p>
-      <w:pPr>
-        <w:pStyle w:val="NoSpacing"/>
-      </w:pPr>
-      <w:r>
-        <w:t>Solution: Solution-placeholder 1209</w:t>
-      </w:r>
-    </w:p>
-    <w:p>
-      <w:pPr>
-        <w:pStyle w:val="NoSpacing"/>
-      </w:pPr>
-    </w:p>
-    <w:p>
-      <w:pPr>
-        <w:pStyle w:val="NoSpacing"/>
-      </w:pPr>
-      <w:r>
-        <w:rPr>
-          <w:b/>
-        </w:rPr>
-        <w:t>EOS ID:</w:t>
-      </w:r>
-      <w:r>
-        <w:t xml:space="preserve"> 1</w:t>
-      </w:r>
-      <w:r>
-        <w:t>2</w:t>
-      </w:r>
-      <w:r>
-        <w:t>06</w:t>
-      </w:r>
-    </w:p>
-    <w:p>
-      <w:pPr>
-        <w:pStyle w:val="NoSpacing"/>
-      </w:pPr>
-    </w:p>
-    <w:p>
-      <w:pPr>
-        <w:pStyle w:val="NoSpacing"/>
-      </w:pPr>
-      <w:r>
-        <w:t>Problem: Problem-placeholder 1206</w:t>
-      </w:r>
-    </w:p>
-    <w:p>
-      <w:pPr>
-        <w:pStyle w:val="NoSpacing"/>
-      </w:pPr>
-    </w:p>
-    <w:p>
-      <w:pPr>
-        <w:pStyle w:val="NoSpacing"/>
-      </w:pPr>
-      <w:r>
-        <w:t>Solution: Solution-placeholder 1206</w:t>
-      </w:r>
-    </w:p>
-    <w:p>
-      <w:pPr>
-        <w:pStyle w:val="NoSpacing"/>
-      </w:pPr>
-    </w:p>
-    <w:p>
-      <w:pPr>
-        <w:pStyle w:val="NoSpacing"/>
-      </w:pPr>
-      <w:r>
-        <w:t xml:space="preserve">EOS 3.2 Patch Release </w:t>
-      </w:r>
-      <w:r>
-        <w:t>1</w:t>
-      </w:r>
-    </w:p>
-    <w:p>
-      <w:pPr>
-        <w:pStyle w:val="NoSpacing"/>
-      </w:pPr>
-    </w:p>
-    <w:p>
-      <w:pPr>
-        <w:pStyle w:val="NoSpacing"/>
-      </w:pPr>
-      <w:r>
-        <w:rPr>
-          <w:b/>
-        </w:rPr>
-        <w:t>EOS ID:</w:t>
-      </w:r>
-      <w:r>
-        <w:t xml:space="preserve"> 1</w:t>
-      </w:r>
-      <w:r>
-        <w:t>1</w:t>
-      </w:r>
-      <w:r>
-        <w:t>23</w:t>
-      </w:r>
-    </w:p>
-    <w:p>
-      <w:pPr>
-        <w:pStyle w:val="NoSpacing"/>
-      </w:pPr>
-    </w:p>
-    <w:p>
-      <w:pPr>
-        <w:pStyle w:val="NoSpacing"/>
-      </w:pPr>
-      <w:r>
-        <w:t>Problem: Problem-placeholder 1123</w:t>
-      </w:r>
-    </w:p>
-    <w:p>
-      <w:pPr>
-        <w:pStyle w:val="NoSpacing"/>
-      </w:pPr>
-    </w:p>
-    <w:p>
-      <w:pPr>
-        <w:pStyle w:val="NoSpacing"/>
-      </w:pPr>
-      <w:r>
-        <w:t>Solution: Solution-placeholder 1123</w:t>
-      </w:r>
-    </w:p>
-    <w:p>
-      <w:pPr>
-        <w:pStyle w:val="NoSpacing"/>
-      </w:pPr>
-    </w:p>
-    <w:p>
-      <w:pPr>
-        <w:pStyle w:val="NoSpacing"/>
-      </w:pPr>
-      <w:r>
-        <w:rPr>
-          <w:b/>
-        </w:rPr>
-        <w:t>EOS ID:</w:t>
-      </w:r>
-      <w:r>
-        <w:t xml:space="preserve"> 1</w:t>
-      </w:r>
-      <w:r>
-        <w:t>1</w:t>
-      </w:r>
-      <w:r>
-        <w:t>09</w:t>
-      </w:r>
-    </w:p>
-    <w:p>
-      <w:pPr>
-        <w:pStyle w:val="NoSpacing"/>
-      </w:pPr>
-    </w:p>
-    <w:p>
-      <w:pPr>
-        <w:pStyle w:val="NoSpacing"/>
-      </w:pPr>
-      <w:r>
-        <w:t>Problem: Problem-placeholder 1109</w:t>
-      </w:r>
-    </w:p>
-    <w:p>
-      <w:pPr>
-        <w:pStyle w:val="NoSpacing"/>
-      </w:pPr>
-    </w:p>
-    <w:p>
-      <w:pPr>
-        <w:pStyle w:val="NoSpacing"/>
-      </w:pPr>
-      <w:r>
-        <w:t>Solution: Solution-placeholder 1109</w:t>
-      </w:r>
-    </w:p>
-    <w:p>
-      <w:pPr>
-        <w:pStyle w:val="NoSpacing"/>
-      </w:pPr>
-    </w:p>
-    <w:p>
-      <w:pPr>
-        <w:pStyle w:val="NoSpacing"/>
-      </w:pPr>
-      <w:r>
-        <w:rPr>
-          <w:b/>
-        </w:rPr>
-        <w:t>EOS ID:</w:t>
-      </w:r>
-      <w:r>
-        <w:t xml:space="preserve"> 1</w:t>
-      </w:r>
-      <w:r>
-        <w:t>1</w:t>
-      </w:r>
-      <w:r>
-        <w:t>06</w:t>
-      </w:r>
-    </w:p>
-    <w:p>
-      <w:pPr>
-        <w:pStyle w:val="NoSpacing"/>
-      </w:pPr>
-    </w:p>
-    <w:p>
-      <w:pPr>
-        <w:pStyle w:val="NoSpacing"/>
-      </w:pPr>
-      <w:r>
-        <w:t>Problem: Problem-placeholder 1</w:t>
-      </w:r>
-      <w:r>
-        <w:t>1</w:t>
-      </w:r>
-      <w:r>
-        <w:t>06</w:t>
-      </w:r>
-    </w:p>
-    <w:p>
-      <w:pPr>
-        <w:pStyle w:val="NoSpacing"/>
-      </w:pPr>
-    </w:p>
-    <w:p>
-      <w:pPr>
-        <w:pStyle w:val="NoSpacing"/>
-      </w:pPr>
-      <w:r>
-        <w:t>Solution: Solution-placeholder 1</w:t>
-      </w:r>
-      <w:r>
-        <w:t>1</w:t>
-      </w:r>
-      <w:r>
-        <w:t>06</w:t>
-      </w:r>
-    </w:p>
-    <w:p/>
-    <w:p>
-      <w:pPr>
-        <w:pStyle w:val="Heading3"/>
-      </w:pPr>
-      <w:r>
-        <w:t>Delivery Content</w:t>
-      </w:r>
-    </w:p>
-    <w:p/>
-    <w:p>
-      <w:pPr>
-        <w:pStyle w:val="ListParagraph"/>
-        <w:numPr>
-          <w:ilvl w:val="0"/>
-          <w:numId w:val="1"/>
-        </w:numPr>
-      </w:pPr>
-      <w:r>
-        <w:t>EOS/Optics/MirrorBalancer.dll</w:t>
-      </w:r>
-    </w:p>
-    <w:p>
-      <w:pPr>
-        <w:pStyle w:val="ListParagraph"/>
-        <w:numPr>
-          <w:ilvl w:val="0"/>
-          <w:numId w:val="1"/>
-        </w:numPr>
-      </w:pPr>
-      <w:r>
-        <w:t>EOS/Optics/RNC2.dll</w:t>
-      </w:r>
-    </w:p>
-    <w:p>
-      <w:pPr>
-        <w:pStyle w:val="ListParagraph"/>
-        <w:numPr>
-          <w:ilvl w:val="0"/>
-          <w:numId w:val="1"/>
-        </w:numPr>
-      </w:pPr>
-      <w:r>
-        <w:t>EOS/Optics/</w:t>
-      </w:r>
-      <w:proofErr w:type="spellStart"/>
-      <w:r>
-        <w:t>PrimeNumberSet.sql</w:t>
-      </w:r>
-      <w:proofErr w:type="spellEnd"/>
-    </w:p>
-    <w:p>
-      <w:pPr>
-        <w:pStyle w:val="ListParagraph"/>
-        <w:numPr>
-          <w:ilvl w:val="0"/>
-          <w:numId w:val="1"/>
-        </w:numPr>
-      </w:pPr>
-      <w:r>
-        <w:t>EOS/Guidance/PropulsionMaterials.dll</w:t>
-      </w:r>
-    </w:p>
-    <w:p>
-      <w:pPr>
-        <w:pStyle w:val="ListParagraph"/>
-        <w:numPr>
-          <w:ilvl w:val="0"/>
-          <w:numId w:val="1"/>
-        </w:numPr>
-      </w:pPr>
-      <w:r>
-        <w:t>EOS/Guidance/GryoLine.dll</w:t>
-      </w:r>
-    </w:p>
-    <w:p>
-      <w:pPr>
-        <w:pStyle w:val="ListParagraph"/>
-        <w:numPr>
-          <w:ilvl w:val="0"/>
-          <w:numId w:val="1"/>
-        </w:numPr>
-      </w:pPr>
-      <w:r>
-        <w:t>EOS/Guidance/</w:t>
-      </w:r>
-      <w:proofErr w:type="spellStart"/>
-      <w:r>
-        <w:t>Radians.sql</w:t>
-      </w:r>
-      <w:proofErr w:type="spellEnd"/>
-    </w:p>
-    <w:p/>
-    <w:p>
-      <w:pPr>
-        <w:pStyle w:val="Heading3"/>
-      </w:pPr>
-      <w:r>
-        <w:t>Instructions</w:t>
-      </w:r>
-    </w:p>
-    <w:p/>
-    <w:p>
-      <w:r>
-        <w:t xml:space="preserve">Deployment is triggered from the Mission </w:t>
-      </w:r>
-      <w:proofErr w:type="spellStart"/>
-      <w:r>
-        <w:t>Center</w:t>
-      </w:r>
-      <w:proofErr w:type="spellEnd"/>
-      <w:r>
-        <w:t>.</w:t>
-      </w:r>
-    </w:p>
-    <w:p/>
-    <w:p>
       <w:bookmarkStart w:id="0" w:name="_GoBack"/>
       <w:bookmarkEnd w:id="0"/>
     </w:p>
+    <w:p>
+      <w:pPr>
+        <w:pStyle w:val="EOSBullet2"/>
+      </w:pPr>
+      <w:r>
+        <w:rPr>
+          <w:b/>
+        </w:rPr>
+        <w:t>EOS ID:</w:t>
+      </w:r>
+      <w:r>
+        <w:t xml:space="preserve"> 1423</w:t>
+      </w:r>
+      <w:r>
+        <w:br/>
+      </w:r>
+      <w:r>
+        <w:t>Problem: Problem-placeholder 1423</w:t>
+      </w:r>
+      <w:r>
+        <w:br/>
+      </w:r>
+      <w:r>
+        <w:t>Solution: Solution-placeholder 1423</w:t>
+      </w:r>
+    </w:p>
+    <w:p>
+      <w:pPr>
+        <w:pStyle w:val="NoSpacing"/>
+      </w:pPr>
+    </w:p>
+    <w:p>
+      <w:pPr>
+        <w:pStyle w:val="EOSBullet2"/>
+      </w:pPr>
+      <w:r>
+        <w:rPr>
+          <w:b/>
+        </w:rPr>
+        <w:t>EOS ID:</w:t>
+      </w:r>
+      <w:r>
+        <w:t xml:space="preserve"> 1409</w:t>
+      </w:r>
+      <w:r>
+        <w:br/>
+      </w:r>
+      <w:r>
+        <w:t>Problem: Problem-placeholder 1409</w:t>
+      </w:r>
+      <w:r>
+        <w:br/>
+      </w:r>
+      <w:r>
+        <w:t>Solution: Solution-placeholder 1409</w:t>
+      </w:r>
+    </w:p>
+    <w:p>
+      <w:pPr>
+        <w:pStyle w:val="NoSpacing"/>
+      </w:pPr>
+    </w:p>
+    <w:p>
+      <w:pPr>
+        <w:pStyle w:val="EOSBullet2"/>
+      </w:pPr>
+      <w:r>
+        <w:rPr>
+          <w:b/>
+        </w:rPr>
+        <w:t>EOS ID:</w:t>
+      </w:r>
+      <w:r>
+        <w:t xml:space="preserve"> </w:t>
+      </w:r>
+      <w:r>
+        <w:rPr>
+          <w:rStyle w:val="EOSBullet2Char"/>
+        </w:rPr>
+        <w:t>1406</w:t>
+      </w:r>
+      <w:r>
+        <w:rPr>
+          <w:rStyle w:val="EOSBullet2Char"/>
+        </w:rPr>
+        <w:br/>
+      </w:r>
+      <w:r>
+        <w:rPr>
+          <w:rStyle w:val="EOSBullet2Char"/>
+        </w:rPr>
+        <w:t>Problem: Problem-placeholder 1406</w:t>
+      </w:r>
+      <w:r>
+        <w:rPr>
+          <w:rStyle w:val="EOSBullet2Char"/>
+        </w:rPr>
+        <w:br/>
+      </w:r>
+      <w:r>
+        <w:rPr>
+          <w:rStyle w:val="EOSBullet2Char"/>
+        </w:rPr>
+        <w:t>Solution: Solution-placeholder 1406</w:t>
+      </w:r>
+    </w:p>
+    <w:p>
+      <w:pPr>
+        <w:pStyle w:val="NoSpacing"/>
+      </w:pPr>
+    </w:p>
+    <w:p>
+      <w:pPr>
+        <w:pStyle w:val="Heading3"/>
+      </w:pPr>
+      <w:r>
+        <w:t xml:space="preserve">EOS 3.2 Patch Release </w:t>
+      </w:r>
+      <w:r>
+        <w:t>2</w:t>
+      </w:r>
+    </w:p>
+    <w:p>
+      <w:pPr>
+        <w:pStyle w:val="NoSpacing"/>
+      </w:pPr>
+    </w:p>
+    <w:p>
+      <w:pPr>
+        <w:pStyle w:val="EOSBullet2"/>
+      </w:pPr>
+      <w:r>
+        <w:rPr>
+          <w:b/>
+        </w:rPr>
+        <w:t>EOS ID:</w:t>
+      </w:r>
+      <w:r>
+        <w:t xml:space="preserve"> 1223</w:t>
+      </w:r>
+      <w:r>
+        <w:br/>
+      </w:r>
+      <w:r>
+        <w:t>Problem: Problem-placeholder 1223</w:t>
+      </w:r>
+      <w:r>
+        <w:br/>
+      </w:r>
+      <w:r>
+        <w:t>Solution: Solution-placeholder 1223</w:t>
+      </w:r>
+    </w:p>
+    <w:p>
+      <w:pPr>
+        <w:pStyle w:val="NoSpacing"/>
+      </w:pPr>
+    </w:p>
+    <w:p>
+      <w:pPr>
+        <w:pStyle w:val="EOSBullet2"/>
+      </w:pPr>
+      <w:r>
+        <w:rPr>
+          <w:b/>
+        </w:rPr>
+        <w:t>EOS ID:</w:t>
+      </w:r>
+      <w:r>
+        <w:t xml:space="preserve"> 1209</w:t>
+      </w:r>
+      <w:r>
+        <w:br/>
+      </w:r>
+      <w:r>
+        <w:t>Problem: Problem-placeholder 1209</w:t>
+      </w:r>
+      <w:r>
+        <w:br/>
+      </w:r>
+      <w:r>
+        <w:t>Solution: Solution-placeholder 1209</w:t>
+      </w:r>
+    </w:p>
+    <w:p>
+      <w:pPr>
+        <w:pStyle w:val="NoSpacing"/>
+      </w:pPr>
+    </w:p>
+    <w:p>
+      <w:pPr>
+        <w:pStyle w:val="EOSBullet2"/>
+      </w:pPr>
+      <w:r>
+        <w:rPr>
+          <w:b/>
+        </w:rPr>
+        <w:t>EOS ID:</w:t>
+      </w:r>
+      <w:r>
+        <w:t xml:space="preserve"> 1206</w:t>
+      </w:r>
+      <w:r>
+        <w:br/>
+      </w:r>
+      <w:r>
+        <w:t>Problem: Problem-placeholder 1206</w:t>
+      </w:r>
+      <w:r>
+        <w:br/>
+      </w:r>
+      <w:r>
+        <w:t>Solution: Solution-placeholder 1206</w:t>
+      </w:r>
+    </w:p>
+    <w:p>
+      <w:pPr>
+        <w:pStyle w:val="NoSpacing"/>
+      </w:pPr>
+    </w:p>
+    <w:p>
+      <w:pPr>
+        <w:pStyle w:val="Heading3"/>
+      </w:pPr>
+      <w:r>
+        <w:t xml:space="preserve">EOS 3.2 Patch Release </w:t>
+      </w:r>
+      <w:r>
+        <w:t>1</w:t>
+      </w:r>
+    </w:p>
+    <w:p>
+      <w:pPr>
+        <w:pStyle w:val="NoSpacing"/>
+      </w:pPr>
+    </w:p>
+    <w:p>
+      <w:pPr>
+        <w:pStyle w:val="EOSBullet2"/>
+      </w:pPr>
+      <w:r>
+        <w:rPr>
+          <w:b/>
+        </w:rPr>
+        <w:t>EOS ID:</w:t>
+      </w:r>
+      <w:r>
+        <w:t xml:space="preserve"> 1123</w:t>
+      </w:r>
+      <w:r>
+        <w:br/>
+      </w:r>
+      <w:r>
+        <w:t>Problem: Problem-placeholder 1123</w:t>
+      </w:r>
+      <w:r>
+        <w:br/>
+      </w:r>
+      <w:r>
+        <w:t>Solution: Solution-placeholder 1123</w:t>
+      </w:r>
+    </w:p>
+    <w:p>
+      <w:pPr>
+        <w:pStyle w:val="NoSpacing"/>
+      </w:pPr>
+    </w:p>
+    <w:p>
+      <w:pPr>
+        <w:pStyle w:val="EOSBullet2"/>
+      </w:pPr>
+      <w:r>
+        <w:rPr>
+          <w:b/>
+        </w:rPr>
+        <w:t>EOS ID:</w:t>
+      </w:r>
+      <w:r>
+        <w:t xml:space="preserve"> 1109</w:t>
+      </w:r>
+      <w:r>
+        <w:br/>
+      </w:r>
+      <w:r>
+        <w:t>Problem: Problem-placeholder 1109</w:t>
+      </w:r>
+      <w:r>
+        <w:br/>
+      </w:r>
+      <w:r>
+        <w:t>Solution: Solution-placeholder 1109</w:t>
+      </w:r>
+    </w:p>
+    <w:p>
+      <w:pPr>
+        <w:pStyle w:val="NoSpacing"/>
+      </w:pPr>
+    </w:p>
+    <w:p>
+      <w:pPr>
+        <w:pStyle w:val="EOSBullet2"/>
+      </w:pPr>
+      <w:r>
+        <w:rPr>
+          <w:b/>
+        </w:rPr>
+        <w:lastRenderedPageBreak/>
+        <w:t>EOS ID:</w:t>
+      </w:r>
+      <w:r>
+        <w:t xml:space="preserve"> 1106</w:t>
+      </w:r>
+      <w:r>
+        <w:br/>
+      </w:r>
+      <w:r>
+        <w:t>Problem: Problem-placeholder 1106</w:t>
+      </w:r>
+      <w:r>
+        <w:br/>
+      </w:r>
+      <w:r>
+        <w:t>Solution: Solution-placeholder 1106</w:t>
+      </w:r>
+    </w:p>
+    <w:p/>
+    <w:p>
+      <w:pPr>
+        <w:pStyle w:val="Heading3"/>
+      </w:pPr>
+      <w:r>
+        <w:t>Delivery Content</w:t>
+      </w:r>
+    </w:p>
+    <w:p/>
+    <w:p>
+      <w:pPr>
+        <w:pStyle w:val="EOSBullet2"/>
+      </w:pPr>
+      <w:r>
+        <w:t>EOS/Optics/MirrorBalancer.dll</w:t>
+      </w:r>
+    </w:p>
+    <w:p>
+      <w:pPr>
+        <w:pStyle w:val="EOSBullet2"/>
+      </w:pPr>
+      <w:r>
+        <w:t>EOS/Optics/RNC2.dll</w:t>
+      </w:r>
+    </w:p>
+    <w:p>
+      <w:pPr>
+        <w:pStyle w:val="EOSBullet2"/>
+      </w:pPr>
+      <w:r>
+        <w:t>EOS/Optics/</w:t>
+      </w:r>
+      <w:proofErr w:type="spellStart"/>
+      <w:r>
+        <w:t>PrimeNumberSet.sql</w:t>
+      </w:r>
+      <w:proofErr w:type="spellEnd"/>
+    </w:p>
+    <w:p>
+      <w:pPr>
+        <w:pStyle w:val="EOSBullet2"/>
+      </w:pPr>
+      <w:r>
+        <w:t>EOS/Guidance/PropulsionMaterials.dll</w:t>
+      </w:r>
+    </w:p>
+    <w:p>
+      <w:pPr>
+        <w:pStyle w:val="EOSBullet2"/>
+      </w:pPr>
+      <w:r>
+        <w:t>EOS/Guidance/GryoLine.dll</w:t>
+      </w:r>
+    </w:p>
+    <w:p>
+      <w:pPr>
+        <w:pStyle w:val="EOSBullet2"/>
+      </w:pPr>
+      <w:r>
+        <w:t>EOS/Guidance/</w:t>
+      </w:r>
+      <w:proofErr w:type="spellStart"/>
+      <w:r>
+        <w:t>Radians.sql</w:t>
+      </w:r>
+      <w:proofErr w:type="spellEnd"/>
+    </w:p>
+    <w:p/>
+    <w:p>
+      <w:pPr>
+        <w:pStyle w:val="Heading3"/>
+      </w:pPr>
+      <w:r>
+        <w:t>Instructions</w:t>
+      </w:r>
+    </w:p>
+    <w:p/>
+    <w:p>
+      <w:r>
+        <w:t xml:space="preserve">Deployment is triggered from the Mission </w:t>
+      </w:r>
+      <w:proofErr w:type="spellStart"/>
+      <w:r>
+        <w:t>Center</w:t>
+      </w:r>
+      <w:proofErr w:type="spellEnd"/>
+      <w:r>
+        <w:t>.</w:t>
+      </w:r>
+    </w:p>
+    <w:p/>
+    <w:p/>
     <w:sectPr>
       <w:pgSz w:w="11906" w:h="16838"/>
       <w:pgMar w:top="1440" w:right="1440" w:bottom="1440" w:left="1440" w:header="708" w:footer="708" w:gutter="0"/>
@@ -1196,16 +879,17 @@
 <file path=word/numbering.xml><?xml version="1.0" encoding="utf-8"?>
 <w:numbering xmlns:wpc="http://schemas.microsoft.com/office/word/2010/wordprocessingCanvas" xmlns:cx="http://schemas.microsoft.com/office/drawing/2014/chartex" xmlns:cx1="http://schemas.microsoft.com/office/drawing/2015/9/8/chartex" xmlns:cx2="http://schemas.microsoft.com/office/drawing/2015/10/21/chartex" xmlns:cx3="http://schemas.microsoft.com/office/drawing/2016/5/9/chartex" xmlns:cx4="http://schemas.microsoft.com/office/drawing/2016/5/10/chartex" xmlns:cx5="http://schemas.microsoft.com/office/drawing/2016/5/11/chartex" xmlns:cx6="http://schemas.microsoft.com/office/drawing/2016/5/12/chartex" xmlns:cx7="http://schemas.microsoft.com/office/drawing/2016/5/13/chartex" xmlns:cx8="http://schemas.microsoft.com/office/drawing/2016/5/14/chartex" xmlns:mc="http://schemas.openxmlformats.org/markup-compatibility/2006" xmlns:aink="http://schemas.microsoft.com/office/drawing/2016/ink" xmlns:am3d="http://schemas.microsoft.com/office/drawing/2017/model3d" xmlns:o="urn:schemas-microsoft-com:office:office" xmlns:r="http://schemas.openxmlformats.org/officeDocument/2006/relationships" xmlns:m="http://schemas.openxmlformats.org/officeDocument/2006/math" xmlns:v="urn:schemas-microsoft-com:vml" xmlns:wp14="http://schemas.microsoft.com/office/word/2010/wordprocessingDrawing" xmlns:wp="http://schemas.openxmlformats.org/drawingml/2006/wordprocessingDrawing" xmlns:w10="urn:schemas-microsoft-com:office:word" xmlns:w="http://schemas.openxmlformats.org/wordprocessingml/2006/main" xmlns:w14="http://schemas.microsoft.com/office/word/2010/wordml" xmlns:w15="http://schemas.microsoft.com/office/word/2012/wordml" xmlns:w16cid="http://schemas.microsoft.com/office/word/2016/wordml/cid" xmlns:w16se="http://schemas.microsoft.com/office/word/2015/wordml/symex" xmlns:wpg="http://schemas.microsoft.com/office/word/2010/wordprocessingGroup" xmlns:wpi="http://schemas.microsoft.com/office/word/2010/wordprocessingInk" xmlns:wne="http://schemas.microsoft.com/office/word/2006/wordml" xmlns:wps="http://schemas.microsoft.com/office/word/2010/wordprocessingShape" mc:Ignorable="w14 w15 w16se w16cid wp14">
   <w:abstractNum w:abstractNumId="0" w15:restartNumberingAfterBreak="0">
-    <w:nsid w:val="3AEC3B53"/>
+    <w:nsid w:val="016C481D"/>
     <w:multiLevelType w:val="hybridMultilevel"/>
-    <w:tmpl w:val="2ED4E742"/>
-    <w:lvl w:ilvl="0" w:tplc="08090001">
+    <w:tmpl w:val="CC708DD4"/>
+    <w:lvl w:ilvl="0" w:tplc="A1AA95C2">
       <w:start w:val="1"/>
       <w:numFmt w:val="bullet"/>
+      <w:pStyle w:val="EOSBullet"/>
       <w:lvlText w:val=""/>
       <w:lvlJc w:val="left"/>
       <w:pPr>
-        <w:ind w:left="720" w:hanging="360"/>
+        <w:ind w:left="360" w:hanging="360"/>
       </w:pPr>
       <w:rPr>
         <w:rFonts w:ascii="Symbol" w:hAnsi="Symbol" w:hint="default"/>
@@ -1217,7 +901,7 @@
       <w:lvlText w:val="o"/>
       <w:lvlJc w:val="left"/>
       <w:pPr>
-        <w:ind w:left="1440" w:hanging="360"/>
+        <w:ind w:left="1080" w:hanging="360"/>
       </w:pPr>
       <w:rPr>
         <w:rFonts w:ascii="Courier New" w:hAnsi="Courier New" w:cs="Courier New" w:hint="default"/>
@@ -1229,7 +913,7 @@
       <w:lvlText w:val=""/>
       <w:lvlJc w:val="left"/>
       <w:pPr>
-        <w:ind w:left="2160" w:hanging="360"/>
+        <w:ind w:left="1800" w:hanging="360"/>
       </w:pPr>
       <w:rPr>
         <w:rFonts w:ascii="Wingdings" w:hAnsi="Wingdings" w:hint="default"/>
@@ -1241,7 +925,7 @@
       <w:lvlText w:val=""/>
       <w:lvlJc w:val="left"/>
       <w:pPr>
-        <w:ind w:left="2880" w:hanging="360"/>
+        <w:ind w:left="2520" w:hanging="360"/>
       </w:pPr>
       <w:rPr>
         <w:rFonts w:ascii="Symbol" w:hAnsi="Symbol" w:hint="default"/>
@@ -1253,7 +937,7 @@
       <w:lvlText w:val="o"/>
       <w:lvlJc w:val="left"/>
       <w:pPr>
-        <w:ind w:left="3600" w:hanging="360"/>
+        <w:ind w:left="3240" w:hanging="360"/>
       </w:pPr>
       <w:rPr>
         <w:rFonts w:ascii="Courier New" w:hAnsi="Courier New" w:cs="Courier New" w:hint="default"/>
@@ -1265,7 +949,7 @@
       <w:lvlText w:val=""/>
       <w:lvlJc w:val="left"/>
       <w:pPr>
-        <w:ind w:left="4320" w:hanging="360"/>
+        <w:ind w:left="3960" w:hanging="360"/>
       </w:pPr>
       <w:rPr>
         <w:rFonts w:ascii="Wingdings" w:hAnsi="Wingdings" w:hint="default"/>
@@ -1277,7 +961,7 @@
       <w:lvlText w:val=""/>
       <w:lvlJc w:val="left"/>
       <w:pPr>
-        <w:ind w:left="5040" w:hanging="360"/>
+        <w:ind w:left="4680" w:hanging="360"/>
       </w:pPr>
       <w:rPr>
         <w:rFonts w:ascii="Symbol" w:hAnsi="Symbol" w:hint="default"/>
@@ -1289,7 +973,7 @@
       <w:lvlText w:val="o"/>
       <w:lvlJc w:val="left"/>
       <w:pPr>
-        <w:ind w:left="5760" w:hanging="360"/>
+        <w:ind w:left="5400" w:hanging="360"/>
       </w:pPr>
       <w:rPr>
         <w:rFonts w:ascii="Courier New" w:hAnsi="Courier New" w:cs="Courier New" w:hint="default"/>
@@ -1301,6 +985,119 @@
       <w:lvlText w:val=""/>
       <w:lvlJc w:val="left"/>
       <w:pPr>
+        <w:ind w:left="6120" w:hanging="360"/>
+      </w:pPr>
+      <w:rPr>
+        <w:rFonts w:ascii="Wingdings" w:hAnsi="Wingdings" w:hint="default"/>
+      </w:rPr>
+    </w:lvl>
+  </w:abstractNum>
+  <w:abstractNum w:abstractNumId="1" w15:restartNumberingAfterBreak="0">
+    <w:nsid w:val="3AEC3B53"/>
+    <w:multiLevelType w:val="hybridMultilevel"/>
+    <w:tmpl w:val="2ED4E742"/>
+    <w:lvl w:ilvl="0" w:tplc="08090001">
+      <w:start w:val="1"/>
+      <w:numFmt w:val="bullet"/>
+      <w:lvlText w:val=""/>
+      <w:lvlJc w:val="left"/>
+      <w:pPr>
+        <w:ind w:left="720" w:hanging="360"/>
+      </w:pPr>
+      <w:rPr>
+        <w:rFonts w:ascii="Symbol" w:hAnsi="Symbol" w:hint="default"/>
+      </w:rPr>
+    </w:lvl>
+    <w:lvl w:ilvl="1" w:tplc="08090003" w:tentative="1">
+      <w:start w:val="1"/>
+      <w:numFmt w:val="bullet"/>
+      <w:lvlText w:val="o"/>
+      <w:lvlJc w:val="left"/>
+      <w:pPr>
+        <w:ind w:left="1440" w:hanging="360"/>
+      </w:pPr>
+      <w:rPr>
+        <w:rFonts w:ascii="Courier New" w:hAnsi="Courier New" w:cs="Courier New" w:hint="default"/>
+      </w:rPr>
+    </w:lvl>
+    <w:lvl w:ilvl="2" w:tplc="08090005" w:tentative="1">
+      <w:start w:val="1"/>
+      <w:numFmt w:val="bullet"/>
+      <w:lvlText w:val=""/>
+      <w:lvlJc w:val="left"/>
+      <w:pPr>
+        <w:ind w:left="2160" w:hanging="360"/>
+      </w:pPr>
+      <w:rPr>
+        <w:rFonts w:ascii="Wingdings" w:hAnsi="Wingdings" w:hint="default"/>
+      </w:rPr>
+    </w:lvl>
+    <w:lvl w:ilvl="3" w:tplc="08090001" w:tentative="1">
+      <w:start w:val="1"/>
+      <w:numFmt w:val="bullet"/>
+      <w:lvlText w:val=""/>
+      <w:lvlJc w:val="left"/>
+      <w:pPr>
+        <w:ind w:left="2880" w:hanging="360"/>
+      </w:pPr>
+      <w:rPr>
+        <w:rFonts w:ascii="Symbol" w:hAnsi="Symbol" w:hint="default"/>
+      </w:rPr>
+    </w:lvl>
+    <w:lvl w:ilvl="4" w:tplc="08090003" w:tentative="1">
+      <w:start w:val="1"/>
+      <w:numFmt w:val="bullet"/>
+      <w:lvlText w:val="o"/>
+      <w:lvlJc w:val="left"/>
+      <w:pPr>
+        <w:ind w:left="3600" w:hanging="360"/>
+      </w:pPr>
+      <w:rPr>
+        <w:rFonts w:ascii="Courier New" w:hAnsi="Courier New" w:cs="Courier New" w:hint="default"/>
+      </w:rPr>
+    </w:lvl>
+    <w:lvl w:ilvl="5" w:tplc="08090005" w:tentative="1">
+      <w:start w:val="1"/>
+      <w:numFmt w:val="bullet"/>
+      <w:lvlText w:val=""/>
+      <w:lvlJc w:val="left"/>
+      <w:pPr>
+        <w:ind w:left="4320" w:hanging="360"/>
+      </w:pPr>
+      <w:rPr>
+        <w:rFonts w:ascii="Wingdings" w:hAnsi="Wingdings" w:hint="default"/>
+      </w:rPr>
+    </w:lvl>
+    <w:lvl w:ilvl="6" w:tplc="08090001" w:tentative="1">
+      <w:start w:val="1"/>
+      <w:numFmt w:val="bullet"/>
+      <w:lvlText w:val=""/>
+      <w:lvlJc w:val="left"/>
+      <w:pPr>
+        <w:ind w:left="5040" w:hanging="360"/>
+      </w:pPr>
+      <w:rPr>
+        <w:rFonts w:ascii="Symbol" w:hAnsi="Symbol" w:hint="default"/>
+      </w:rPr>
+    </w:lvl>
+    <w:lvl w:ilvl="7" w:tplc="08090003" w:tentative="1">
+      <w:start w:val="1"/>
+      <w:numFmt w:val="bullet"/>
+      <w:lvlText w:val="o"/>
+      <w:lvlJc w:val="left"/>
+      <w:pPr>
+        <w:ind w:left="5760" w:hanging="360"/>
+      </w:pPr>
+      <w:rPr>
+        <w:rFonts w:ascii="Courier New" w:hAnsi="Courier New" w:cs="Courier New" w:hint="default"/>
+      </w:rPr>
+    </w:lvl>
+    <w:lvl w:ilvl="8" w:tplc="08090005" w:tentative="1">
+      <w:start w:val="1"/>
+      <w:numFmt w:val="bullet"/>
+      <w:lvlText w:val=""/>
+      <w:lvlJc w:val="left"/>
+      <w:pPr>
         <w:ind w:left="6480" w:hanging="360"/>
       </w:pPr>
       <w:rPr>
@@ -1309,6 +1106,9 @@
     </w:lvl>
   </w:abstractNum>
   <w:num w:numId="1">
+    <w:abstractNumId w:val="1"/>
+  </w:num>
+  <w:num w:numId="2">
     <w:abstractNumId w:val="0"/>
   </w:num>
 </w:numbering>
@@ -1921,7 +1721,6 @@
   <w:style w:type="character" w:default="1" w:styleId="DefaultParagraphFont">
     <w:name w:val="Default Paragraph Font"/>
     <w:uiPriority w:val="1"/>
-    <w:semiHidden/>
     <w:unhideWhenUsed/>
   </w:style>
   <w:style w:type="table" w:default="1" w:styleId="TableNormal">
@@ -2183,6 +1982,7 @@
   </w:style>
   <w:style w:type="paragraph" w:styleId="NoSpacing">
     <w:name w:val="No Spacing"/>
+    <w:link w:val="NoSpacingChar"/>
     <w:uiPriority w:val="1"/>
     <w:qFormat/>
     <w:rsid w:val="001D1693"/>
@@ -2343,6 +2143,56 @@
       <w:ind w:left="720"/>
       <w:contextualSpacing/>
     </w:pPr>
+  </w:style>
+  <w:style w:type="paragraph" w:customStyle="1" w:styleId="EOSBullet">
+    <w:name w:val="EOSBullet"/>
+    <w:basedOn w:val="NoSpacing"/>
+    <w:link w:val="EOSBulletChar"/>
+    <w:qFormat/>
+    <w:rsid w:val="001B75A5"/>
+    <w:pPr>
+      <w:numPr>
+        <w:numId w:val="2"/>
+      </w:numPr>
+    </w:pPr>
+    <w:rPr>
+      <w:b/>
+    </w:rPr>
+  </w:style>
+  <w:style w:type="paragraph" w:customStyle="1" w:styleId="EOSBullet2">
+    <w:name w:val="EOSBullet2"/>
+    <w:basedOn w:val="EOSBullet"/>
+    <w:link w:val="EOSBullet2Char"/>
+    <w:qFormat/>
+    <w:rsid w:val="001B75A5"/>
+    <w:rPr>
+      <w:b w:val="0"/>
+    </w:rPr>
+  </w:style>
+  <w:style w:type="character" w:customStyle="1" w:styleId="NoSpacingChar">
+    <w:name w:val="No Spacing Char"/>
+    <w:basedOn w:val="DefaultParagraphFont"/>
+    <w:link w:val="NoSpacing"/>
+    <w:uiPriority w:val="1"/>
+    <w:rsid w:val="001B75A5"/>
+  </w:style>
+  <w:style w:type="character" w:customStyle="1" w:styleId="EOSBulletChar">
+    <w:name w:val="EOSBullet Char"/>
+    <w:basedOn w:val="NoSpacingChar"/>
+    <w:link w:val="EOSBullet"/>
+    <w:rsid w:val="001B75A5"/>
+    <w:rPr>
+      <w:b/>
+    </w:rPr>
+  </w:style>
+  <w:style w:type="character" w:customStyle="1" w:styleId="EOSBullet2Char">
+    <w:name w:val="EOSBullet2 Char"/>
+    <w:basedOn w:val="EOSBulletChar"/>
+    <w:link w:val="EOSBullet2"/>
+    <w:rsid w:val="001B75A5"/>
+    <w:rPr>
+      <w:b w:val="0"/>
+    </w:rPr>
   </w:style>
 </w:styles>
 </file>

</xml_diff>